<commit_message>
finished a couple more chapters
</commit_message>
<xml_diff>
--- a/Combinatorics/why so hard.docx
+++ b/Combinatorics/why so hard.docx
@@ -146,31 +146,35 @@
       <w:r>
         <w:t xml:space="preserve"> and probability. </w:t>
       </w:r>
+    </w:p>
+    <w:p>
+      <w:proofErr w:type="spellStart"/>
+      <w:r>
+        <w:t>Combinatorics</w:t>
+      </w:r>
+      <w:proofErr w:type="spellEnd"/>
+      <w:r>
+        <w:t xml:space="preserve"> is responsible for finding how many different combinations there can be on the </w:t>
+      </w:r>
+      <w:r>
+        <w:t>cube,</w:t>
+      </w:r>
+      <w:r>
+        <w:t xml:space="preserve"> and probability for finding the likelihood of these combinations happening.</w:t>
+      </w:r>
       <w:bookmarkStart w:id="0" w:name="_GoBack"/>
       <w:bookmarkEnd w:id="0"/>
     </w:p>
-    <w:p>
-      <w:proofErr w:type="spellStart"/>
-      <w:r>
-        <w:t>Combinatorics</w:t>
-      </w:r>
-      <w:proofErr w:type="spellEnd"/>
-      <w:r>
-        <w:t xml:space="preserve"> is responsible for finding how many different combinations there can be on the </w:t>
-      </w:r>
-      <w:proofErr w:type="gramStart"/>
-      <w:r>
-        <w:t>cube ,</w:t>
-      </w:r>
-      <w:proofErr w:type="gramEnd"/>
-      <w:r>
-        <w:t xml:space="preserve"> and probability for finding the likelihood of these combinations happening.</w:t>
-      </w:r>
-    </w:p>
     <w:p/>
     <w:p>
       <w:r>
-        <w:t xml:space="preserve">The first step in this problem is figuring out in total how many ways a </w:t>
+        <w:t xml:space="preserve">The first step in </w:t>
+      </w:r>
+      <w:r>
+        <w:t>our</w:t>
+      </w:r>
+      <w:r>
+        <w:t xml:space="preserve"> problem is figuring out in total how many ways a </w:t>
       </w:r>
       <w:proofErr w:type="spellStart"/>
       <w:r>
@@ -237,7 +241,13 @@
       </w:r>
       <w:proofErr w:type="gramEnd"/>
       <w:r>
-        <w:t xml:space="preserve">. In mathematical times the factorial, </w:t>
+        <w:t>. In mathematical t</w:t>
+      </w:r>
+      <w:r>
+        <w:t>erms</w:t>
+      </w:r>
+      <w:r>
+        <w:t xml:space="preserve"> the factorial, </w:t>
       </w:r>
       <m:oMath>
         <m:r>
@@ -310,7 +320,33 @@
     <w:p/>
     <w:p>
       <w:r>
-        <w:t xml:space="preserve">This same principle can be applied to the pieces of the cube, there is 3 visible types of piece, a corner with 3 stickers an edge which has 2 and the </w:t>
+        <w:t>This same principle can be applied to t</w:t>
+      </w:r>
+      <w:r>
+        <w:t xml:space="preserve">he pieces of the cube, there are </w:t>
+      </w:r>
+      <w:r>
+        <w:t>3 visible types of piece</w:t>
+      </w:r>
+      <w:r>
+        <w:t>s</w:t>
+      </w:r>
+      <w:r>
+        <w:t xml:space="preserve">, a corner with 3 </w:t>
+      </w:r>
+      <w:proofErr w:type="gramStart"/>
+      <w:r>
+        <w:t xml:space="preserve">stickers </w:t>
+      </w:r>
+      <w:r>
+        <w:t>,</w:t>
+      </w:r>
+      <w:r>
+        <w:t>an</w:t>
+      </w:r>
+      <w:proofErr w:type="gramEnd"/>
+      <w:r>
+        <w:t xml:space="preserve"> edge which has 2 and the </w:t>
       </w:r>
       <w:proofErr w:type="spellStart"/>
       <w:r>
@@ -421,15 +457,7 @@
         </m:sSup>
       </m:oMath>
       <w:r>
-        <w:t xml:space="preserve"> different </w:t>
-      </w:r>
-      <w:proofErr w:type="gramStart"/>
-      <w:r>
-        <w:t>orientations</w:t>
-      </w:r>
-      <w:proofErr w:type="gramEnd"/>
-      <w:r>
-        <w:t>.</w:t>
+        <w:t xml:space="preserve"> different orientations.</w:t>
       </w:r>
     </w:p>
     <w:p>
@@ -797,7 +825,22 @@
       <w:r>
         <w:t xml:space="preserve"> .</w:t>
       </w:r>
-    </w:p>
+      <w:r>
+        <w:t xml:space="preserve"> Which means that each turn is 0.</w:t>
+      </w:r>
+      <w:r>
+        <w:t xml:space="preserve"> </w:t>
+      </w:r>
+      <w:proofErr w:type="gramStart"/>
+      <w:r>
+        <w:t>0000000000000000023</w:t>
+      </w:r>
+      <w:r>
+        <w:t>% likely to result in the solved position.</w:t>
+      </w:r>
+      <w:proofErr w:type="gramEnd"/>
+    </w:p>
+    <w:p/>
     <w:p>
       <w:r>
         <w:t xml:space="preserve">I would like to take some time to give some examples of how big </w:t>
@@ -881,7 +924,13 @@
       </w:r>
       <w:proofErr w:type="gramEnd"/>
       <w:r>
-        <w:t xml:space="preserve"> using heatproof paper) turn around and create a new stack to the earth. You would actually be able to make 14456 round trips. Out of all those stacks o</w:t>
+        <w:t xml:space="preserve"> using heatproof paper) turn around and create a new stack to the earth. You would actually be able to make </w:t>
+      </w:r>
+      <w:r>
+        <w:t>over 14000</w:t>
+      </w:r>
+      <w:r>
+        <w:t xml:space="preserve"> round trips. Out of all those stacks o</w:t>
       </w:r>
       <w:r>
         <w:t xml:space="preserve">ne piece of paper has a solved </w:t>
@@ -1486,6 +1535,17 @@
       <w:proofErr w:type="gramEnd"/>
       <w:r>
         <w:t xml:space="preserve"> if n is even then it is a multiple of 2 so n mod 2=0.</w:t>
+      </w:r>
+      <w:r>
+        <w:t xml:space="preserve"> A bit like how a clock works, we can say an analogue clock is just the </w:t>
+      </w:r>
+      <w:proofErr w:type="gramStart"/>
+      <w:r>
+        <w:t>24 hour</w:t>
+      </w:r>
+      <w:proofErr w:type="gramEnd"/>
+      <w:r>
+        <w:t xml:space="preserve"> clock mod 12, e.g. 15 mod 12 would be 3.</w:t>
       </w:r>
     </w:p>
     <w:p/>
@@ -2557,6 +2617,7 @@
           <w:color w:val="343434"/>
           <w:szCs w:val="22"/>
         </w:rPr>
+        <w:lastRenderedPageBreak/>
         <w:t xml:space="preserve">Or if you want to be able to say that it’s 19 </w:t>
       </w:r>
       <w:proofErr w:type="spellStart"/>
@@ -2611,7 +2672,6 @@
           <w:color w:val="343434"/>
           <w:szCs w:val="22"/>
         </w:rPr>
-        <w:lastRenderedPageBreak/>
         <w:t xml:space="preserve">And just for the hell of it, the world record 17x17x17 </w:t>
       </w:r>
       <w:proofErr w:type="spellStart"/>
@@ -3015,23 +3075,355 @@
       </w:pPr>
     </w:p>
     <w:p>
-      <w:r>
-        <w:t>That’s is a 1055 digit long number, good luck solving that by luck.</w:t>
-      </w:r>
-    </w:p>
-    <w:p>
       <w:pPr>
         <w:rPr>
           <w:sz w:val="8"/>
         </w:rPr>
       </w:pPr>
-    </w:p>
-    <w:p>
-      <w:pPr>
+      <w:r>
+        <w:t>That’s is a 1055 digit long number, good luck solving that by luck.</w:t>
+      </w:r>
+    </w:p>
+    <w:p>
+      <w:r>
         <w:rPr>
-          <w:sz w:val="8"/>
+          <w:noProof/>
         </w:rPr>
-      </w:pPr>
+        <mc:AlternateContent>
+          <mc:Choice Requires="wps">
+            <w:drawing>
+              <wp:anchor distT="0" distB="0" distL="114300" distR="114300" simplePos="0" relativeHeight="251660288" behindDoc="0" locked="0" layoutInCell="1" allowOverlap="1" wp14:anchorId="3BA55CBB" wp14:editId="7C8F2962">
+                <wp:simplePos x="0" y="0"/>
+                <wp:positionH relativeFrom="column">
+                  <wp:posOffset>457200</wp:posOffset>
+                </wp:positionH>
+                <wp:positionV relativeFrom="paragraph">
+                  <wp:posOffset>3431540</wp:posOffset>
+                </wp:positionV>
+                <wp:extent cx="4419600" cy="260985"/>
+                <wp:effectExtent l="0" t="0" r="0" b="0"/>
+                <wp:wrapSquare wrapText="bothSides"/>
+                <wp:docPr id="2" name="Text Box 2"/>
+                <wp:cNvGraphicFramePr/>
+                <a:graphic xmlns:a="http://schemas.openxmlformats.org/drawingml/2006/main">
+                  <a:graphicData uri="http://schemas.microsoft.com/office/word/2010/wordprocessingShape">
+                    <wps:wsp>
+                      <wps:cNvSpPr txBox="1"/>
+                      <wps:spPr>
+                        <a:xfrm>
+                          <a:off x="0" y="0"/>
+                          <a:ext cx="4419600" cy="260985"/>
+                        </a:xfrm>
+                        <a:prstGeom prst="rect">
+                          <a:avLst/>
+                        </a:prstGeom>
+                        <a:solidFill>
+                          <a:prstClr val="white"/>
+                        </a:solidFill>
+                        <a:ln>
+                          <a:noFill/>
+                        </a:ln>
+                        <a:effectLst/>
+                        <a:extLst>
+                          <a:ext uri="{C572A759-6A51-4108-AA02-DFA0A04FC94B}">
+                            <ma14:wrappingTextBoxFlag xmlns:ma14="http://schemas.microsoft.com/office/mac/drawingml/2011/main"/>
+                          </a:ext>
+                        </a:extLst>
+                      </wps:spPr>
+                      <wps:txbx>
+                        <w:txbxContent>
+                          <w:p>
+                            <w:pPr>
+                              <w:pStyle w:val="Caption"/>
+                              <w:rPr>
+                                <w:noProof/>
+                              </w:rPr>
+                            </w:pPr>
+                            <w:r>
+                              <w:t xml:space="preserve">The </w:t>
+                            </w:r>
+                            <w:proofErr w:type="spellStart"/>
+                            <w:r>
+                              <w:t>Vcube</w:t>
+                            </w:r>
+                            <w:proofErr w:type="spellEnd"/>
+                            <w:r>
+                              <w:t xml:space="preserve"> 7x7x7 next to an ordinary </w:t>
+                            </w:r>
+                            <w:proofErr w:type="spellStart"/>
+                            <w:r>
+                              <w:t>Rubiks</w:t>
+                            </w:r>
+                            <w:proofErr w:type="spellEnd"/>
+                            <w:r>
+                              <w:t xml:space="preserve"> cube</w:t>
+                            </w:r>
+                          </w:p>
+                        </w:txbxContent>
+                      </wps:txbx>
+                      <wps:bodyPr rot="0" spcFirstLastPara="0" vertOverflow="overflow" horzOverflow="overflow" vert="horz" wrap="square" lIns="0" tIns="0" rIns="0" bIns="0" numCol="1" spcCol="0" rtlCol="0" fromWordArt="0" anchor="t" anchorCtr="0" forceAA="0" compatLnSpc="1">
+                        <a:prstTxWarp prst="textNoShape">
+                          <a:avLst/>
+                        </a:prstTxWarp>
+                        <a:spAutoFit/>
+                      </wps:bodyPr>
+                    </wps:wsp>
+                  </a:graphicData>
+                </a:graphic>
+              </wp:anchor>
+            </w:drawing>
+          </mc:Choice>
+          <mc:Fallback>
+            <w:pict>
+              <v:shapetype id="_x0000_t202" coordsize="21600,21600" o:spt="202" path="m0,0l0,21600,21600,21600,21600,0xe">
+                <v:stroke joinstyle="miter"/>
+                <v:path gradientshapeok="t" o:connecttype="rect"/>
+              </v:shapetype>
+              <v:shape id="Text Box 2" o:spid="_x0000_s1026" type="#_x0000_t202" style="position:absolute;margin-left:36pt;margin-top:270.2pt;width:348pt;height:20.55pt;z-index:251660288;visibility:visible;mso-wrap-style:square;mso-wrap-distance-left:9pt;mso-wrap-distance-top:0;mso-wrap-distance-right:9pt;mso-wrap-distance-bottom:0;mso-position-horizontal:absolute;mso-position-horizontal-relative:text;mso-position-vertical:absolute;mso-position-vertical-relative:text;v-text-anchor:top" o:gfxdata="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" stroked="f">
+                <v:textbox style="mso-fit-shape-to-text:t" inset="0,0,0,0">
+                  <w:txbxContent>
+                    <w:p>
+                      <w:pPr>
+                        <w:pStyle w:val="Caption"/>
+                        <w:rPr>
+                          <w:noProof/>
+                        </w:rPr>
+                      </w:pPr>
+                      <w:r>
+                        <w:t xml:space="preserve">The </w:t>
+                      </w:r>
+                      <w:proofErr w:type="spellStart"/>
+                      <w:r>
+                        <w:t>Vcube</w:t>
+                      </w:r>
+                      <w:proofErr w:type="spellEnd"/>
+                      <w:r>
+                        <w:t xml:space="preserve"> 7x7x7 next to an ordinary </w:t>
+                      </w:r>
+                      <w:proofErr w:type="spellStart"/>
+                      <w:r>
+                        <w:t>Rubiks</w:t>
+                      </w:r>
+                      <w:proofErr w:type="spellEnd"/>
+                      <w:r>
+                        <w:t xml:space="preserve"> cube</w:t>
+                      </w:r>
+                    </w:p>
+                  </w:txbxContent>
+                </v:textbox>
+                <w10:wrap type="square"/>
+              </v:shape>
+            </w:pict>
+          </mc:Fallback>
+        </mc:AlternateContent>
+      </w:r>
+      <w:r>
+        <w:rPr>
+          <w:noProof/>
+        </w:rPr>
+        <w:drawing>
+          <wp:anchor distT="0" distB="0" distL="114300" distR="114300" simplePos="0" relativeHeight="251658240" behindDoc="0" locked="0" layoutInCell="1" allowOverlap="1" wp14:anchorId="786039C4" wp14:editId="28447958">
+            <wp:simplePos x="0" y="0"/>
+            <wp:positionH relativeFrom="margin">
+              <wp:posOffset>457200</wp:posOffset>
+            </wp:positionH>
+            <wp:positionV relativeFrom="margin">
+              <wp:posOffset>5372100</wp:posOffset>
+            </wp:positionV>
+            <wp:extent cx="4419600" cy="3314700"/>
+            <wp:effectExtent l="0" t="0" r="0" b="12700"/>
+            <wp:wrapSquare wrapText="bothSides"/>
+            <wp:docPr id="1" name="Picture 1"/>
+            <wp:cNvGraphicFramePr>
+              <a:graphicFrameLocks xmlns:a="http://schemas.openxmlformats.org/drawingml/2006/main" noChangeAspect="1"/>
+            </wp:cNvGraphicFramePr>
+            <a:graphic xmlns:a="http://schemas.openxmlformats.org/drawingml/2006/main">
+              <a:graphicData uri="http://schemas.openxmlformats.org/drawingml/2006/picture">
+                <pic:pic xmlns:pic="http://schemas.openxmlformats.org/drawingml/2006/picture">
+                  <pic:nvPicPr>
+                    <pic:cNvPr id="0" name="7x7.jpeg"/>
+                    <pic:cNvPicPr/>
+                  </pic:nvPicPr>
+                  <pic:blipFill>
+                    <a:blip r:embed="rId9">
+                      <a:extLst>
+                        <a:ext uri="{28A0092B-C50C-407E-A947-70E740481C1C}">
+                          <a14:useLocalDpi xmlns:a14="http://schemas.microsoft.com/office/drawing/2010/main" val="0"/>
+                        </a:ext>
+                      </a:extLst>
+                    </a:blip>
+                    <a:stretch>
+                      <a:fillRect/>
+                    </a:stretch>
+                  </pic:blipFill>
+                  <pic:spPr>
+                    <a:xfrm>
+                      <a:off x="0" y="0"/>
+                      <a:ext cx="4419600" cy="3314700"/>
+                    </a:xfrm>
+                    <a:prstGeom prst="rect">
+                      <a:avLst/>
+                    </a:prstGeom>
+                  </pic:spPr>
+                </pic:pic>
+              </a:graphicData>
+            </a:graphic>
+          </wp:anchor>
+        </w:drawing>
+      </w:r>
+      <w:r>
+        <w:br w:type="page"/>
+      </w:r>
+    </w:p>
+    <w:p>
+      <w:r>
+        <w:rPr>
+          <w:noProof/>
+        </w:rPr>
+        <w:lastRenderedPageBreak/>
+        <mc:AlternateContent>
+          <mc:Choice Requires="wps">
+            <w:drawing>
+              <wp:anchor distT="0" distB="0" distL="114300" distR="114300" simplePos="0" relativeHeight="251663360" behindDoc="0" locked="0" layoutInCell="1" allowOverlap="1" wp14:anchorId="2B893835" wp14:editId="4A3E0785">
+                <wp:simplePos x="0" y="0"/>
+                <wp:positionH relativeFrom="column">
+                  <wp:posOffset>114300</wp:posOffset>
+                </wp:positionH>
+                <wp:positionV relativeFrom="paragraph">
+                  <wp:posOffset>3866515</wp:posOffset>
+                </wp:positionV>
+                <wp:extent cx="4914900" cy="260985"/>
+                <wp:effectExtent l="0" t="0" r="0" b="0"/>
+                <wp:wrapSquare wrapText="bothSides"/>
+                <wp:docPr id="5" name="Text Box 5"/>
+                <wp:cNvGraphicFramePr/>
+                <a:graphic xmlns:a="http://schemas.openxmlformats.org/drawingml/2006/main">
+                  <a:graphicData uri="http://schemas.microsoft.com/office/word/2010/wordprocessingShape">
+                    <wps:wsp>
+                      <wps:cNvSpPr txBox="1"/>
+                      <wps:spPr>
+                        <a:xfrm>
+                          <a:off x="0" y="0"/>
+                          <a:ext cx="4914900" cy="260985"/>
+                        </a:xfrm>
+                        <a:prstGeom prst="rect">
+                          <a:avLst/>
+                        </a:prstGeom>
+                        <a:solidFill>
+                          <a:prstClr val="white"/>
+                        </a:solidFill>
+                        <a:ln>
+                          <a:noFill/>
+                        </a:ln>
+                        <a:effectLst/>
+                        <a:extLst>
+                          <a:ext uri="{C572A759-6A51-4108-AA02-DFA0A04FC94B}">
+                            <ma14:wrappingTextBoxFlag xmlns:ma14="http://schemas.microsoft.com/office/mac/drawingml/2011/main"/>
+                          </a:ext>
+                        </a:extLst>
+                      </wps:spPr>
+                      <wps:txbx>
+                        <w:txbxContent>
+                          <w:p>
+                            <w:pPr>
+                              <w:pStyle w:val="Caption"/>
+                            </w:pPr>
+                            <w:r>
+                              <w:t>Puzzle maker Oscar Van Deventer with his 17x17x17 Cube</w:t>
+                            </w:r>
+                          </w:p>
+                        </w:txbxContent>
+                      </wps:txbx>
+                      <wps:bodyPr rot="0" spcFirstLastPara="0" vertOverflow="overflow" horzOverflow="overflow" vert="horz" wrap="square" lIns="0" tIns="0" rIns="0" bIns="0" numCol="1" spcCol="0" rtlCol="0" fromWordArt="0" anchor="t" anchorCtr="0" forceAA="0" compatLnSpc="1">
+                        <a:prstTxWarp prst="textNoShape">
+                          <a:avLst/>
+                        </a:prstTxWarp>
+                        <a:spAutoFit/>
+                      </wps:bodyPr>
+                    </wps:wsp>
+                  </a:graphicData>
+                </a:graphic>
+              </wp:anchor>
+            </w:drawing>
+          </mc:Choice>
+          <mc:Fallback>
+            <w:pict>
+              <v:shape id="Text Box 5" o:spid="_x0000_s1027" type="#_x0000_t202" style="position:absolute;margin-left:9pt;margin-top:304.45pt;width:387pt;height:20.55pt;z-index:251663360;visibility:visible;mso-wrap-style:square;mso-wrap-distance-left:9pt;mso-wrap-distance-top:0;mso-wrap-distance-right:9pt;mso-wrap-distance-bottom:0;mso-position-horizontal:absolute;mso-position-horizontal-relative:text;mso-position-vertical:absolute;mso-position-vertical-relative:text;v-text-anchor:top" o:gfxdata="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" stroked="f">
+                <v:textbox style="mso-fit-shape-to-text:t" inset="0,0,0,0">
+                  <w:txbxContent>
+                    <w:p>
+                      <w:pPr>
+                        <w:pStyle w:val="Caption"/>
+                      </w:pPr>
+                      <w:r>
+                        <w:t>Puzzle maker Oscar Van Deventer with his 17x17x17 Cube</w:t>
+                      </w:r>
+                    </w:p>
+                  </w:txbxContent>
+                </v:textbox>
+                <w10:wrap type="square"/>
+              </v:shape>
+            </w:pict>
+          </mc:Fallback>
+        </mc:AlternateContent>
+      </w:r>
+      <w:r>
+        <w:drawing>
+          <wp:anchor distT="0" distB="0" distL="114300" distR="114300" simplePos="0" relativeHeight="251661312" behindDoc="0" locked="0" layoutInCell="1" allowOverlap="1" wp14:anchorId="13031D7D" wp14:editId="616C4113">
+            <wp:simplePos x="0" y="0"/>
+            <wp:positionH relativeFrom="column">
+              <wp:posOffset>114300</wp:posOffset>
+            </wp:positionH>
+            <wp:positionV relativeFrom="paragraph">
+              <wp:posOffset>-228600</wp:posOffset>
+            </wp:positionV>
+            <wp:extent cx="4914900" cy="4037965"/>
+            <wp:effectExtent l="0" t="0" r="12700" b="635"/>
+            <wp:wrapSquare wrapText="bothSides"/>
+            <wp:docPr id="4" name="Picture 4"/>
+            <wp:cNvGraphicFramePr>
+              <a:graphicFrameLocks xmlns:a="http://schemas.openxmlformats.org/drawingml/2006/main" noChangeAspect="1"/>
+            </wp:cNvGraphicFramePr>
+            <a:graphic xmlns:a="http://schemas.openxmlformats.org/drawingml/2006/main">
+              <a:graphicData uri="http://schemas.openxmlformats.org/drawingml/2006/picture">
+                <pic:pic xmlns:pic="http://schemas.openxmlformats.org/drawingml/2006/picture">
+                  <pic:nvPicPr>
+                    <pic:cNvPr id="0" name="17x17x17_rubiks_cube_2.jpg"/>
+                    <pic:cNvPicPr/>
+                  </pic:nvPicPr>
+                  <pic:blipFill>
+                    <a:blip r:embed="rId10">
+                      <a:extLst>
+                        <a:ext uri="{28A0092B-C50C-407E-A947-70E740481C1C}">
+                          <a14:useLocalDpi xmlns:a14="http://schemas.microsoft.com/office/drawing/2010/main" val="0"/>
+                        </a:ext>
+                      </a:extLst>
+                    </a:blip>
+                    <a:stretch>
+                      <a:fillRect/>
+                    </a:stretch>
+                  </pic:blipFill>
+                  <pic:spPr>
+                    <a:xfrm>
+                      <a:off x="0" y="0"/>
+                      <a:ext cx="4914900" cy="4037965"/>
+                    </a:xfrm>
+                    <a:prstGeom prst="rect">
+                      <a:avLst/>
+                    </a:prstGeom>
+                  </pic:spPr>
+                </pic:pic>
+              </a:graphicData>
+            </a:graphic>
+            <wp14:sizeRelH relativeFrom="page">
+              <wp14:pctWidth>0</wp14:pctWidth>
+            </wp14:sizeRelH>
+            <wp14:sizeRelV relativeFrom="page">
+              <wp14:pctHeight>0</wp14:pctHeight>
+            </wp14:sizeRelV>
+          </wp:anchor>
+        </w:drawing>
+      </w:r>
     </w:p>
     <w:sectPr>
       <w:pgSz w:w="11900" w:h="16840"/>
@@ -3041,6 +3433,44 @@
     </w:sectPr>
   </w:body>
 </w:document>
+</file>
+
+<file path=word/endnotes.xml><?xml version="1.0" encoding="utf-8"?>
+<w:endnotes xmlns:wpc="http://schemas.microsoft.com/office/word/2010/wordprocessingCanvas" xmlns:mo="http://schemas.microsoft.com/office/mac/office/2008/main" xmlns:mc="http://schemas.openxmlformats.org/markup-compatibility/2006" xmlns:mv="urn:schemas-microsoft-com:mac:vml" xmlns:o="urn:schemas-microsoft-com:office:office" xmlns:r="http://schemas.openxmlformats.org/officeDocument/2006/relationships" xmlns:m="http://schemas.openxmlformats.org/officeDocument/2006/math" xmlns:v="urn:schemas-microsoft-com:vml" xmlns:wp14="http://schemas.microsoft.com/office/word/2010/wordprocessingDrawing" xmlns:wp="http://schemas.openxmlformats.org/drawingml/2006/wordprocessingDrawing" xmlns:w10="urn:schemas-microsoft-com:office:word" xmlns:w="http://schemas.openxmlformats.org/wordprocessingml/2006/main" xmlns:w14="http://schemas.microsoft.com/office/word/2010/wordml" xmlns:wpg="http://schemas.microsoft.com/office/word/2010/wordprocessingGroup" xmlns:wpi="http://schemas.microsoft.com/office/word/2010/wordprocessingInk" xmlns:wne="http://schemas.microsoft.com/office/word/2006/wordml" xmlns:wps="http://schemas.microsoft.com/office/word/2010/wordprocessingShape" mc:Ignorable="w14 wp14">
+  <w:endnote w:type="separator" w:id="-1">
+    <w:p>
+      <w:r>
+        <w:separator/>
+      </w:r>
+    </w:p>
+  </w:endnote>
+  <w:endnote w:type="continuationSeparator" w:id="0">
+    <w:p>
+      <w:r>
+        <w:continuationSeparator/>
+      </w:r>
+    </w:p>
+  </w:endnote>
+</w:endnotes>
+</file>
+
+<file path=word/footnotes.xml><?xml version="1.0" encoding="utf-8"?>
+<w:footnotes xmlns:wpc="http://schemas.microsoft.com/office/word/2010/wordprocessingCanvas" xmlns:mo="http://schemas.microsoft.com/office/mac/office/2008/main" xmlns:mc="http://schemas.openxmlformats.org/markup-compatibility/2006" xmlns:mv="urn:schemas-microsoft-com:mac:vml" xmlns:o="urn:schemas-microsoft-com:office:office" xmlns:r="http://schemas.openxmlformats.org/officeDocument/2006/relationships" xmlns:m="http://schemas.openxmlformats.org/officeDocument/2006/math" xmlns:v="urn:schemas-microsoft-com:vml" xmlns:wp14="http://schemas.microsoft.com/office/word/2010/wordprocessingDrawing" xmlns:wp="http://schemas.openxmlformats.org/drawingml/2006/wordprocessingDrawing" xmlns:w10="urn:schemas-microsoft-com:office:word" xmlns:w="http://schemas.openxmlformats.org/wordprocessingml/2006/main" xmlns:w14="http://schemas.microsoft.com/office/word/2010/wordml" xmlns:wpg="http://schemas.microsoft.com/office/word/2010/wordprocessingGroup" xmlns:wpi="http://schemas.microsoft.com/office/word/2010/wordprocessingInk" xmlns:wne="http://schemas.microsoft.com/office/word/2006/wordml" xmlns:wps="http://schemas.microsoft.com/office/word/2010/wordprocessingShape" mc:Ignorable="w14 wp14">
+  <w:footnote w:type="separator" w:id="-1">
+    <w:p>
+      <w:r>
+        <w:separator/>
+      </w:r>
+    </w:p>
+  </w:footnote>
+  <w:footnote w:type="continuationSeparator" w:id="0">
+    <w:p>
+      <w:r>
+        <w:continuationSeparator/>
+      </w:r>
+    </w:p>
+  </w:footnote>
+</w:footnotes>
 </file>
 
 <file path=word/numbering.xml><?xml version="1.0" encoding="utf-8"?>
@@ -3512,6 +3942,67 @@
       <w:contextualSpacing/>
     </w:pPr>
   </w:style>
+  <w:style w:type="paragraph" w:styleId="Caption">
+    <w:name w:val="caption"/>
+    <w:basedOn w:val="Normal"/>
+    <w:next w:val="Normal"/>
+    <w:uiPriority w:val="35"/>
+    <w:unhideWhenUsed/>
+    <w:qFormat/>
+    <w:rsid w:val="00431809"/>
+    <w:pPr>
+      <w:spacing w:after="200"/>
+    </w:pPr>
+    <w:rPr>
+      <w:b/>
+      <w:bCs/>
+      <w:color w:val="4F81BD" w:themeColor="accent1"/>
+      <w:sz w:val="18"/>
+      <w:szCs w:val="18"/>
+    </w:rPr>
+  </w:style>
+  <w:style w:type="paragraph" w:styleId="Header">
+    <w:name w:val="header"/>
+    <w:basedOn w:val="Normal"/>
+    <w:link w:val="HeaderChar"/>
+    <w:uiPriority w:val="99"/>
+    <w:unhideWhenUsed/>
+    <w:rsid w:val="00431809"/>
+    <w:pPr>
+      <w:tabs>
+        <w:tab w:val="center" w:pos="4320"/>
+        <w:tab w:val="right" w:pos="8640"/>
+      </w:tabs>
+    </w:pPr>
+  </w:style>
+  <w:style w:type="character" w:customStyle="1" w:styleId="HeaderChar">
+    <w:name w:val="Header Char"/>
+    <w:basedOn w:val="DefaultParagraphFont"/>
+    <w:link w:val="Header"/>
+    <w:uiPriority w:val="99"/>
+    <w:rsid w:val="00431809"/>
+  </w:style>
+  <w:style w:type="paragraph" w:styleId="Footer">
+    <w:name w:val="footer"/>
+    <w:basedOn w:val="Normal"/>
+    <w:link w:val="FooterChar"/>
+    <w:uiPriority w:val="99"/>
+    <w:unhideWhenUsed/>
+    <w:rsid w:val="00431809"/>
+    <w:pPr>
+      <w:tabs>
+        <w:tab w:val="center" w:pos="4320"/>
+        <w:tab w:val="right" w:pos="8640"/>
+      </w:tabs>
+    </w:pPr>
+  </w:style>
+  <w:style w:type="character" w:customStyle="1" w:styleId="FooterChar">
+    <w:name w:val="Footer Char"/>
+    <w:basedOn w:val="DefaultParagraphFont"/>
+    <w:link w:val="Footer"/>
+    <w:uiPriority w:val="99"/>
+    <w:rsid w:val="00431809"/>
+  </w:style>
 </w:styles>
 </file>
 
@@ -3745,6 +4236,67 @@
       <w:ind w:left="720"/>
       <w:contextualSpacing/>
     </w:pPr>
+  </w:style>
+  <w:style w:type="paragraph" w:styleId="Caption">
+    <w:name w:val="caption"/>
+    <w:basedOn w:val="Normal"/>
+    <w:next w:val="Normal"/>
+    <w:uiPriority w:val="35"/>
+    <w:unhideWhenUsed/>
+    <w:qFormat/>
+    <w:rsid w:val="00431809"/>
+    <w:pPr>
+      <w:spacing w:after="200"/>
+    </w:pPr>
+    <w:rPr>
+      <w:b/>
+      <w:bCs/>
+      <w:color w:val="4F81BD" w:themeColor="accent1"/>
+      <w:sz w:val="18"/>
+      <w:szCs w:val="18"/>
+    </w:rPr>
+  </w:style>
+  <w:style w:type="paragraph" w:styleId="Header">
+    <w:name w:val="header"/>
+    <w:basedOn w:val="Normal"/>
+    <w:link w:val="HeaderChar"/>
+    <w:uiPriority w:val="99"/>
+    <w:unhideWhenUsed/>
+    <w:rsid w:val="00431809"/>
+    <w:pPr>
+      <w:tabs>
+        <w:tab w:val="center" w:pos="4320"/>
+        <w:tab w:val="right" w:pos="8640"/>
+      </w:tabs>
+    </w:pPr>
+  </w:style>
+  <w:style w:type="character" w:customStyle="1" w:styleId="HeaderChar">
+    <w:name w:val="Header Char"/>
+    <w:basedOn w:val="DefaultParagraphFont"/>
+    <w:link w:val="Header"/>
+    <w:uiPriority w:val="99"/>
+    <w:rsid w:val="00431809"/>
+  </w:style>
+  <w:style w:type="paragraph" w:styleId="Footer">
+    <w:name w:val="footer"/>
+    <w:basedOn w:val="Normal"/>
+    <w:link w:val="FooterChar"/>
+    <w:uiPriority w:val="99"/>
+    <w:unhideWhenUsed/>
+    <w:rsid w:val="00431809"/>
+    <w:pPr>
+      <w:tabs>
+        <w:tab w:val="center" w:pos="4320"/>
+        <w:tab w:val="right" w:pos="8640"/>
+      </w:tabs>
+    </w:pPr>
+  </w:style>
+  <w:style w:type="character" w:customStyle="1" w:styleId="FooterChar">
+    <w:name w:val="Footer Char"/>
+    <w:basedOn w:val="DefaultParagraphFont"/>
+    <w:link w:val="Footer"/>
+    <w:uiPriority w:val="99"/>
+    <w:rsid w:val="00431809"/>
   </w:style>
 </w:styles>
 </file>
@@ -4074,7 +4626,7 @@
 </file>
 
 <file path=customXml/itemProps1.xml><?xml version="1.0" encoding="utf-8"?>
-<ds:datastoreItem xmlns:ds="http://schemas.openxmlformats.org/officeDocument/2006/customXml" ds:itemID="{CEA965EB-BE8D-3D4A-B2BB-A2EA80C3C4CB}">
+<ds:datastoreItem xmlns:ds="http://schemas.openxmlformats.org/officeDocument/2006/customXml" ds:itemID="{6316697C-FC31-4D41-B896-0E903D4A3987}">
   <ds:schemaRefs>
     <ds:schemaRef ds:uri="http://schemas.openxmlformats.org/officeDocument/2006/bibliography"/>
   </ds:schemaRefs>

</xml_diff>